<commit_message>
NEC Y CAR DE PLANIFICACION CURRICULAR
</commit_message>
<xml_diff>
--- a/documentacion/Nec y Car de Planifcacion Curricular.docx
+++ b/documentacion/Nec y Car de Planifcacion Curricular.docx
@@ -168,7 +168,7 @@
                 <w:sz w:val="24"/>
                 <w:szCs w:val="24"/>
               </w:rPr>
-              <w:t>PREVISIÓN, REALIZACIÓN Y CONTROL DE DIVERSAS ACTIVIDADES.</w:t>
+              <w:t>El sistema debe permitir generar la planificación curricular.</w:t>
             </w:r>
           </w:p>
         </w:tc>
@@ -222,15 +222,7 @@
                 <w:sz w:val="24"/>
                 <w:szCs w:val="24"/>
               </w:rPr>
-              <w:t>ANÁLISIS DE LA REALIDAD EDUCATIVA</w:t>
-            </w:r>
-            <w:r>
-              <w:rPr>
-                <w:rFonts w:ascii="Arial" w:hAnsi="Arial" w:cs="Arial"/>
-                <w:sz w:val="24"/>
-                <w:szCs w:val="24"/>
-              </w:rPr>
-              <w:t>.</w:t>
+              <w:t>Permite seleccionar si será una planificación a largo o corto plazo.</w:t>
             </w:r>
           </w:p>
         </w:tc>
@@ -284,7 +276,15 @@
                 <w:sz w:val="24"/>
                 <w:szCs w:val="24"/>
               </w:rPr>
-              <w:t>ORGANIZAR SECUENCIALMENTE LOS PROPÓSITOS DE APRENDIZAJE PARA EL GRADO ESCOLAR (COMPETENCIAS O DESEMPEÑOS Y ENFOQUES TRANSVERSALES)</w:t>
+              <w:t>Permite ingresar información</w:t>
+            </w:r>
+            <w:r>
+              <w:rPr>
+                <w:rFonts w:ascii="Arial" w:hAnsi="Arial" w:cs="Arial"/>
+                <w:sz w:val="24"/>
+                <w:szCs w:val="24"/>
+              </w:rPr>
+              <w:t>.</w:t>
             </w:r>
           </w:p>
         </w:tc>
@@ -338,61 +338,15 @@
                 <w:sz w:val="24"/>
                 <w:szCs w:val="24"/>
               </w:rPr>
-              <w:t>INSTAURA UNA REFLEXIÓN SOBRE LA SECUENCIACIÓN Y TEMPORALIZACIÓN DE OBJETIVOS, CONTENIDOS Y ACTIVIDADES.</w:t>
+              <w:t xml:space="preserve">Permite editar la información </w:t>
             </w:r>
-          </w:p>
-        </w:tc>
-      </w:tr>
-      <w:tr>
-        <w:trPr>
-          <w:trHeight w:val="545"/>
-          <w:jc w:val="center"/>
-        </w:trPr>
-        <w:tc>
-          <w:tcPr>
-            <w:tcW w:w="998" w:type="pct"/>
-            <w:shd w:val="clear" w:color="auto" w:fill="FFC000"/>
-          </w:tcPr>
-          <w:p>
-            <w:pPr>
-              <w:jc w:val="both"/>
-              <w:rPr>
-                <w:rFonts w:ascii="Arial" w:hAnsi="Arial" w:cs="Arial"/>
-                <w:sz w:val="24"/>
-                <w:szCs w:val="24"/>
-              </w:rPr>
-            </w:pPr>
             <w:r>
               <w:rPr>
                 <w:rFonts w:ascii="Arial" w:hAnsi="Arial" w:cs="Arial"/>
                 <w:sz w:val="24"/>
                 <w:szCs w:val="24"/>
               </w:rPr>
-              <w:t>NEC-05</w:t>
-            </w:r>
-          </w:p>
-        </w:tc>
-        <w:tc>
-          <w:tcPr>
-            <w:tcW w:w="4002" w:type="pct"/>
-            <w:shd w:val="clear" w:color="auto" w:fill="E2EFD9" w:themeFill="accent6" w:themeFillTint="33"/>
-            <w:vAlign w:val="center"/>
-          </w:tcPr>
-          <w:p>
-            <w:pPr>
-              <w:rPr>
-                <w:rFonts w:ascii="Arial" w:hAnsi="Arial" w:cs="Arial"/>
-                <w:sz w:val="24"/>
-                <w:szCs w:val="24"/>
-              </w:rPr>
-            </w:pPr>
-            <w:r>
-              <w:rPr>
-                <w:rFonts w:ascii="Arial" w:hAnsi="Arial" w:cs="Arial"/>
-                <w:sz w:val="24"/>
-                <w:szCs w:val="24"/>
-              </w:rPr>
-              <w:t>PERMITE ASEGURAR LA COHERENCIA ENTRE LAS INTENCIONES EDUCATIVAS DE LA INSTITUCIÓN Y LA PRÁCTICA DOCENTE.</w:t>
+              <w:t>dependiendo de los plazos elegidos.</w:t>
             </w:r>
           </w:p>
         </w:tc>
@@ -574,7 +528,6 @@
                 <w:rFonts w:ascii="Arial" w:hAnsi="Arial" w:cs="Arial"/>
                 <w:sz w:val="24"/>
                 <w:szCs w:val="24"/>
-                <w:highlight w:val="yellow"/>
               </w:rPr>
             </w:pPr>
             <w:r>
@@ -583,7 +536,15 @@
                 <w:sz w:val="24"/>
                 <w:szCs w:val="24"/>
               </w:rPr>
-              <w:t>ESTÁ ORIENTADO AL DESARROLLO INTEGRAL.</w:t>
+              <w:t>Se</w:t>
+            </w:r>
+            <w:r>
+              <w:rPr>
+                <w:rFonts w:ascii="Arial" w:hAnsi="Arial" w:cs="Arial"/>
+                <w:sz w:val="24"/>
+                <w:szCs w:val="24"/>
+              </w:rPr>
+              <w:t xml:space="preserve"> basa en un diagnóstico de las necesidades de aprendizaje.</w:t>
             </w:r>
           </w:p>
         </w:tc>
@@ -660,7 +621,7 @@
                 <w:sz w:val="24"/>
                 <w:szCs w:val="24"/>
               </w:rPr>
-              <w:t>ESTÁ CENTRADO EN EL APRENDIZAJE Y EL ESTUDIANTE.</w:t>
+              <w:t>Los procesos de planificación curricular nos sirven para el planteamiento de la planificación a largo y corto plazo</w:t>
             </w:r>
           </w:p>
         </w:tc>
@@ -736,7 +697,7 @@
                 <w:sz w:val="24"/>
                 <w:szCs w:val="24"/>
               </w:rPr>
-              <w:t>ES PERMANENTE, PORQUE NO ES UN PROCESO OCASIONAL, ESTÁTICO, SINO CONTINUO.</w:t>
+              <w:t>Los posibles títulos o títulos previstos para las unidades didácticas dan una visión general de lo que se abordará en ellas.</w:t>
             </w:r>
           </w:p>
         </w:tc>
@@ -816,82 +777,7 @@
                 <w:sz w:val="24"/>
                 <w:szCs w:val="24"/>
               </w:rPr>
-              <w:t>ES FLEXIBLE, PORQUE SE CONSIDERA QUE EL PLAN CURRICULAR NO ES ALGO RÍGIDO, SINO QUE DEBE POSIBILITAR LOS CAMBIOS.</w:t>
-            </w:r>
-          </w:p>
-        </w:tc>
-      </w:tr>
-      <w:tr>
-        <w:trPr>
-          <w:trHeight w:val="558"/>
-        </w:trPr>
-        <w:tc>
-          <w:tcPr>
-            <w:tcW w:w="906" w:type="pct"/>
-            <w:shd w:val="clear" w:color="auto" w:fill="FFC000"/>
-            <w:vAlign w:val="center"/>
-          </w:tcPr>
-          <w:p>
-            <w:pPr>
-              <w:jc w:val="center"/>
-              <w:rPr>
-                <w:rFonts w:ascii="Arial" w:hAnsi="Arial" w:cs="Arial"/>
-              </w:rPr>
-            </w:pPr>
-            <w:r>
-              <w:rPr>
-                <w:rFonts w:ascii="Arial" w:hAnsi="Arial" w:cs="Arial"/>
-              </w:rPr>
-              <w:lastRenderedPageBreak/>
-              <w:t>CAR-.05</w:t>
-            </w:r>
-          </w:p>
-        </w:tc>
-        <w:tc>
-          <w:tcPr>
-            <w:tcW w:w="608" w:type="pct"/>
-            <w:shd w:val="clear" w:color="auto" w:fill="FFF2CC" w:themeFill="accent4" w:themeFillTint="33"/>
-          </w:tcPr>
-          <w:p>
-            <w:pPr>
-              <w:jc w:val="center"/>
-              <w:rPr>
-                <w:rFonts w:ascii="Arial" w:hAnsi="Arial" w:cs="Arial"/>
-                <w:sz w:val="24"/>
-                <w:szCs w:val="24"/>
-              </w:rPr>
-            </w:pPr>
-            <w:r>
-              <w:rPr>
-                <w:rFonts w:ascii="Arial" w:hAnsi="Arial" w:cs="Arial"/>
-                <w:sz w:val="24"/>
-                <w:szCs w:val="24"/>
-              </w:rPr>
-              <w:t>NEC-05</w:t>
-            </w:r>
-          </w:p>
-        </w:tc>
-        <w:tc>
-          <w:tcPr>
-            <w:tcW w:w="3486" w:type="pct"/>
-            <w:shd w:val="clear" w:color="auto" w:fill="FFFFFF" w:themeFill="background1"/>
-          </w:tcPr>
-          <w:p>
-            <w:pPr>
-              <w:jc w:val="both"/>
-              <w:rPr>
-                <w:rFonts w:ascii="Arial" w:hAnsi="Arial" w:cs="Arial"/>
-                <w:sz w:val="24"/>
-                <w:szCs w:val="24"/>
-              </w:rPr>
-            </w:pPr>
-            <w:r>
-              <w:rPr>
-                <w:rFonts w:ascii="Arial" w:hAnsi="Arial" w:cs="Arial"/>
-                <w:sz w:val="24"/>
-                <w:szCs w:val="24"/>
-              </w:rPr>
-              <w:t>TIENE COMO FINALIDAD ORGANIZAR DE MANERA RACIONAL Y COHERENTE EL PROCESO EDUCATIVO.</w:t>
+              <w:t>Es posible hacer cambios en función de la evaluación que se haga el proceso de enseñanza y aprendizaje, con la finalidad de que sea mas pertinente y eficaz al propósito de aprendizaje establecido.</w:t>
             </w:r>
           </w:p>
         </w:tc>

</xml_diff>